<commit_message>
Xóa file vp trên git
</commit_message>
<xml_diff>
--- a/requirement.docx
+++ b/requirement.docx
@@ -4,7 +4,7 @@
   <w:body>
     <w:p>
       <w:pPr>
-        <w:jc w:val="both"/>
+        <w:jc w:val="center"/>
         <w:rPr>
           <w:rFonts w:ascii="Times New Roman" w:hAnsi="Times New Roman" w:cs="Times New Roman"/>
           <w:b/>
@@ -310,7 +310,61 @@
           <w:szCs w:val="26"/>
           <w:lang w:val="vi-VN"/>
         </w:rPr>
-        <w:t xml:space="preserve">). Nhân viên sau khi đã được đăng kí thông tin sẽ tiến hành đăng kí tài khoản gồm (mã nhân viên (đã được đăng kí trước đó), tên đăng nhập và mật khẩu). Sau khi đăng kí thành công, nhân viên tiến hành </w:t>
+        <w:t xml:space="preserve"> và gmail</w:t>
+      </w:r>
+      <w:r>
+        <w:rPr>
+          <w:rFonts w:ascii="Times New Roman" w:hAnsi="Times New Roman" w:cs="Times New Roman"/>
+          <w:sz w:val="26"/>
+          <w:szCs w:val="26"/>
+          <w:lang w:val="vi-VN"/>
+        </w:rPr>
+        <w:t xml:space="preserve">). Nhân viên sau khi đã được đăng kí thông tin sẽ tiến hành đăng kí tài khoản gồm (mã nhân viên (đã được đăng kí trước đó), tên đăng nhập và mật </w:t>
+      </w:r>
+      <w:r>
+        <w:rPr>
+          <w:rFonts w:ascii="Times New Roman" w:hAnsi="Times New Roman" w:cs="Times New Roman"/>
+          <w:sz w:val="26"/>
+          <w:szCs w:val="26"/>
+          <w:lang w:val="vi-VN"/>
+        </w:rPr>
+        <w:t>khẩu, trạng thái</w:t>
+      </w:r>
+      <w:r>
+        <w:rPr>
+          <w:rFonts w:ascii="Times New Roman" w:hAnsi="Times New Roman" w:cs="Times New Roman"/>
+          <w:sz w:val="26"/>
+          <w:szCs w:val="26"/>
+          <w:lang w:val="vi-VN"/>
+        </w:rPr>
+        <w:t xml:space="preserve"> (gồm hoạt động </w:t>
+      </w:r>
+      <w:r>
+        <w:rPr>
+          <w:rFonts w:ascii="Times New Roman" w:hAnsi="Times New Roman" w:cs="Times New Roman"/>
+          <w:sz w:val="26"/>
+          <w:szCs w:val="26"/>
+          <w:lang w:val="vi-VN"/>
+        </w:rPr>
+        <w:t>và dừng</w:t>
+      </w:r>
+      <w:r>
+        <w:rPr>
+          <w:rFonts w:ascii="Times New Roman" w:hAnsi="Times New Roman" w:cs="Times New Roman"/>
+          <w:sz w:val="26"/>
+          <w:szCs w:val="26"/>
+          <w:lang w:val="vi-VN"/>
+        </w:rPr>
+        <w:t xml:space="preserve"> hoạt động)</w:t>
+      </w:r>
+      <w:r>
+        <w:rPr>
+          <w:rFonts w:ascii="Times New Roman" w:hAnsi="Times New Roman" w:cs="Times New Roman"/>
+          <w:sz w:val="26"/>
+          <w:szCs w:val="26"/>
+          <w:lang w:val="vi-VN"/>
+        </w:rPr>
+        <w:t xml:space="preserve">). Sau khi đăng kí thành công, nhân viên tiến hành </w:t>
       </w:r>
       <w:r>
         <w:rPr>
@@ -361,11 +415,59 @@
       <w:r>
         <w:rPr>
           <w:rFonts w:ascii="Times New Roman" w:hAnsi="Times New Roman" w:cs="Times New Roman"/>
-          <w:sz w:val="26"/>
-          <w:szCs w:val="26"/>
-          <w:lang w:val="vi-VN"/>
-        </w:rPr>
-        <w:t>. Ngoài ra, nhân viên có thể khôi phục mật khẩu trong trường hợp quên mật khẩu. Khi nhân viên, nghỉ việ</w:t>
+          <w:color w:val="FF0000"/>
+          <w:sz w:val="26"/>
+          <w:szCs w:val="26"/>
+          <w:lang w:val="vi-VN"/>
+        </w:rPr>
+        <w:t xml:space="preserve"> </w:t>
+      </w:r>
+      <w:r>
+        <w:rPr>
+          <w:rFonts w:ascii="Times New Roman" w:hAnsi="Times New Roman" w:cs="Times New Roman"/>
+          <w:sz w:val="26"/>
+          <w:szCs w:val="26"/>
+          <w:lang w:val="vi-VN"/>
+        </w:rPr>
+        <w:t>và</w:t>
+      </w:r>
+      <w:r>
+        <w:rPr>
+          <w:rFonts w:ascii="Times New Roman" w:hAnsi="Times New Roman" w:cs="Times New Roman"/>
+          <w:color w:val="FF0000"/>
+          <w:sz w:val="26"/>
+          <w:szCs w:val="26"/>
+          <w:lang w:val="vi-VN"/>
+        </w:rPr>
+        <w:t xml:space="preserve"> xem danh sách các nhân viên đã đăng kí tài khoản</w:t>
+      </w:r>
+      <w:r>
+        <w:rPr>
+          <w:rFonts w:ascii="Times New Roman" w:hAnsi="Times New Roman" w:cs="Times New Roman"/>
+          <w:sz w:val="26"/>
+          <w:szCs w:val="26"/>
+          <w:lang w:val="vi-VN"/>
+        </w:rPr>
+        <w:t xml:space="preserve">. Ngoài ra, nhân viên có thể </w:t>
+      </w:r>
+      <w:r>
+        <w:rPr>
+          <w:rFonts w:ascii="Times New Roman" w:hAnsi="Times New Roman" w:cs="Times New Roman"/>
+          <w:color w:val="FF0000"/>
+          <w:sz w:val="26"/>
+          <w:szCs w:val="26"/>
+          <w:lang w:val="vi-VN"/>
+        </w:rPr>
+        <w:t xml:space="preserve">khôi phục mật khẩu </w:t>
+      </w:r>
+      <w:r>
+        <w:rPr>
+          <w:rFonts w:ascii="Times New Roman" w:hAnsi="Times New Roman" w:cs="Times New Roman"/>
+          <w:sz w:val="26"/>
+          <w:szCs w:val="26"/>
+          <w:lang w:val="vi-VN"/>
+        </w:rPr>
+        <w:t>trong trường hợp quên mật khẩu. Khi nhân viên, nghỉ việ</w:t>
       </w:r>
       <w:r>
         <w:rPr>
@@ -393,16 +495,16 @@
           <w:szCs w:val="26"/>
           <w:lang w:val="vi-VN"/>
         </w:rPr>
-        <w:t xml:space="preserve"> và tài khoản của nhân viên đó sẽ bị </w:t>
-      </w:r>
-      <w:r>
-        <w:rPr>
-          <w:rFonts w:ascii="Times New Roman" w:hAnsi="Times New Roman" w:cs="Times New Roman"/>
-          <w:sz w:val="26"/>
-          <w:szCs w:val="26"/>
-          <w:lang w:val="vi-VN"/>
-        </w:rPr>
-        <w:t>vô hiệu hóa</w:t>
+        <w:t xml:space="preserve"> và tài khoản của nhân viên đó sẽ bị</w:t>
+      </w:r>
+      <w:r>
+        <w:rPr>
+          <w:rFonts w:ascii="Times New Roman" w:hAnsi="Times New Roman" w:cs="Times New Roman"/>
+          <w:sz w:val="26"/>
+          <w:szCs w:val="26"/>
+          <w:lang w:val="vi-VN"/>
+        </w:rPr>
+        <w:t xml:space="preserve"> chuyển về trạng thái dừng hoạt động</w:t>
       </w:r>
       <w:r>
         <w:rPr>
@@ -430,6 +532,15 @@
           <w:lang w:val="vi-VN"/>
         </w:rPr>
         <w:t xml:space="preserve"> </w:t>
+      </w:r>
+      <w:r>
+        <w:rPr>
+          <w:rFonts w:ascii="Times New Roman" w:hAnsi="Times New Roman" w:cs="Times New Roman"/>
+          <w:sz w:val="26"/>
+          <w:szCs w:val="26"/>
+          <w:lang w:val="vi-VN"/>
+        </w:rPr>
+        <w:t>Mỗi nhân viên chỉ có duy nhất một tài khoản và khi thực hiện đăng kí tài khoản cần nhập chính xác mã nhân viên đã được lưu trước đó. Ngoài ra, trong trường hợp cần khôi phục mật khẩu cần cung cấp chính xác gmail trước đó để thực hiện nhận mã xác nhận.</w:t>
       </w:r>
     </w:p>
     <w:p>
@@ -565,7 +676,44 @@
           <w:szCs w:val="26"/>
           <w:lang w:val="vi-VN"/>
         </w:rPr>
-        <w:t xml:space="preserve"> có thể </w:t>
+        <w:t xml:space="preserve"> có thể</w:t>
+      </w:r>
+      <w:r>
+        <w:rPr>
+          <w:rFonts w:ascii="Times New Roman" w:hAnsi="Times New Roman" w:cs="Times New Roman"/>
+          <w:sz w:val="26"/>
+          <w:szCs w:val="26"/>
+          <w:lang w:val="vi-VN"/>
+        </w:rPr>
+        <w:t xml:space="preserve"> </w:t>
+      </w:r>
+      <w:r>
+        <w:rPr>
+          <w:rFonts w:ascii="Times New Roman" w:hAnsi="Times New Roman" w:cs="Times New Roman"/>
+          <w:color w:val="FF0000"/>
+          <w:sz w:val="26"/>
+          <w:szCs w:val="26"/>
+          <w:lang w:val="vi-VN"/>
+        </w:rPr>
+        <w:t xml:space="preserve">xem danh sách thông tin các nhà cung cấp </w:t>
+      </w:r>
+      <w:r>
+        <w:rPr>
+          <w:rFonts w:ascii="Times New Roman" w:hAnsi="Times New Roman" w:cs="Times New Roman"/>
+          <w:sz w:val="26"/>
+          <w:szCs w:val="26"/>
+          <w:lang w:val="vi-VN"/>
+        </w:rPr>
+        <w:t>và</w:t>
+      </w:r>
+      <w:r>
+        <w:rPr>
+          <w:rFonts w:ascii="Times New Roman" w:hAnsi="Times New Roman" w:cs="Times New Roman"/>
+          <w:sz w:val="26"/>
+          <w:szCs w:val="26"/>
+          <w:lang w:val="vi-VN"/>
+        </w:rPr>
+        <w:t xml:space="preserve"> </w:t>
       </w:r>
       <w:r>
         <w:rPr>
@@ -604,6 +752,34 @@
           <w:lang w:val="vi-VN"/>
         </w:rPr>
         <w:t>theo tên.</w:t>
+      </w:r>
+      <w:r>
+        <w:rPr>
+          <w:rFonts w:ascii="Times New Roman" w:hAnsi="Times New Roman" w:cs="Times New Roman"/>
+          <w:sz w:val="26"/>
+          <w:szCs w:val="26"/>
+          <w:lang w:val="vi-VN"/>
+        </w:rPr>
+        <w:t xml:space="preserve"> Ngoài ra, có thể </w:t>
+      </w:r>
+      <w:r>
+        <w:rPr>
+          <w:rFonts w:ascii="Times New Roman" w:hAnsi="Times New Roman" w:cs="Times New Roman"/>
+          <w:color w:val="FF0000"/>
+          <w:sz w:val="26"/>
+          <w:szCs w:val="26"/>
+          <w:lang w:val="vi-VN"/>
+        </w:rPr>
+        <w:t>xóa các thông tin nhà cung</w:t>
+      </w:r>
+      <w:r>
+        <w:rPr>
+          <w:rFonts w:ascii="Times New Roman" w:hAnsi="Times New Roman" w:cs="Times New Roman"/>
+          <w:sz w:val="26"/>
+          <w:szCs w:val="26"/>
+          <w:lang w:val="vi-VN"/>
+        </w:rPr>
+        <w:t xml:space="preserve"> cấp nếu nhà cung cấp đó chưa thực hiện bất cứ giao dịch nào với cửa hàng.</w:t>
       </w:r>
     </w:p>
     <w:p>
@@ -860,7 +1036,17 @@
           <w:szCs w:val="26"/>
           <w:lang w:val="vi-VN"/>
         </w:rPr>
-        <w:t xml:space="preserve">nếu danh mục đó không có mặt hàng nào. Tương tự, nếu mặt hàng không chưa được được nhập hoặc bán thì có thể bị </w:t>
+        <w:t xml:space="preserve">nếu danh mục đó không có mặt hàng nào. Tương tự, nếu mặt hàng </w:t>
+      </w:r>
+      <w:r>
+        <w:rPr>
+          <w:rFonts w:ascii="Times New Roman" w:hAnsi="Times New Roman" w:cs="Times New Roman"/>
+          <w:sz w:val="26"/>
+          <w:szCs w:val="26"/>
+          <w:lang w:val="vi-VN"/>
+        </w:rPr>
+        <w:lastRenderedPageBreak/>
+        <w:t xml:space="preserve">không chưa được được nhập hoặc bán thì có thể bị </w:t>
       </w:r>
       <w:r>
         <w:rPr>
@@ -909,6 +1095,34 @@
           <w:lang w:val="vi-VN"/>
         </w:rPr>
         <w:t xml:space="preserve"> của mặt hàng.</w:t>
+      </w:r>
+      <w:r>
+        <w:rPr>
+          <w:rFonts w:ascii="Times New Roman" w:hAnsi="Times New Roman" w:cs="Times New Roman"/>
+          <w:sz w:val="26"/>
+          <w:szCs w:val="26"/>
+          <w:lang w:val="vi-VN"/>
+        </w:rPr>
+        <w:t xml:space="preserve"> Ngoài ra, có thể </w:t>
+      </w:r>
+      <w:r>
+        <w:rPr>
+          <w:rFonts w:ascii="Times New Roman" w:hAnsi="Times New Roman" w:cs="Times New Roman"/>
+          <w:color w:val="FF0000"/>
+          <w:sz w:val="26"/>
+          <w:szCs w:val="26"/>
+          <w:lang w:val="vi-VN"/>
+        </w:rPr>
+        <w:t xml:space="preserve">xem danh sách các mặt hàng và danh mục </w:t>
+      </w:r>
+      <w:r>
+        <w:rPr>
+          <w:rFonts w:ascii="Times New Roman" w:hAnsi="Times New Roman" w:cs="Times New Roman"/>
+          <w:sz w:val="26"/>
+          <w:szCs w:val="26"/>
+          <w:lang w:val="vi-VN"/>
+        </w:rPr>
+        <w:t>đang tồn tại trong hệ thống.</w:t>
       </w:r>
     </w:p>
     <w:p>
@@ -1062,7 +1276,6 @@
           <w:szCs w:val="26"/>
           <w:lang w:val="vi-VN"/>
         </w:rPr>
-        <w:lastRenderedPageBreak/>
         <w:t xml:space="preserve">Khi đó, danh sách mặt hàng trong đơn hàng nhập sẽ gồm thông tin mặt hàng được </w:t>
       </w:r>
       <w:r>
@@ -1107,16 +1320,34 @@
           <w:szCs w:val="26"/>
           <w:lang w:val="vi-VN"/>
         </w:rPr>
-        <w:t xml:space="preserve"> và thành tiền. Trong hóa đơn sẽ tự động tính tổng số lượng và thành tiền cho cả đơn hàng. Sau khi tạo đơn hàng thành công sẽ tự động in đơn hàng. Thông tin về đơn hàng nhập không thể được sửa hay bị xóa. </w:t>
-      </w:r>
-      <w:r>
-        <w:rPr>
-          <w:rFonts w:ascii="Times New Roman" w:hAnsi="Times New Roman" w:cs="Times New Roman"/>
-          <w:sz w:val="26"/>
-          <w:szCs w:val="26"/>
-          <w:lang w:val="vi-VN"/>
-        </w:rPr>
-        <w:t xml:space="preserve"> </w:t>
+        <w:t xml:space="preserve"> và thành tiền. Trong hóa đơn sẽ tự động tính tổng số lượng và thành tiền cho cả</w:t>
+      </w:r>
+      <w:r>
+        <w:rPr>
+          <w:rFonts w:ascii="Times New Roman" w:hAnsi="Times New Roman" w:cs="Times New Roman"/>
+          <w:sz w:val="26"/>
+          <w:szCs w:val="26"/>
+          <w:lang w:val="vi-VN"/>
+        </w:rPr>
+        <w:t xml:space="preserve"> đơn hàng</w:t>
+      </w:r>
+      <w:r>
+        <w:rPr>
+          <w:rFonts w:ascii="Times New Roman" w:hAnsi="Times New Roman" w:cs="Times New Roman"/>
+          <w:sz w:val="26"/>
+          <w:szCs w:val="26"/>
+          <w:lang w:val="vi-VN"/>
+        </w:rPr>
+        <w:t>. Thông tin về đơn hàng nhập không thể được sửa hay bị</w:t>
+      </w:r>
+      <w:r>
+        <w:rPr>
+          <w:rFonts w:ascii="Times New Roman" w:hAnsi="Times New Roman" w:cs="Times New Roman"/>
+          <w:sz w:val="26"/>
+          <w:szCs w:val="26"/>
+          <w:lang w:val="vi-VN"/>
+        </w:rPr>
+        <w:t xml:space="preserve"> xóa.</w:t>
       </w:r>
     </w:p>
     <w:p>
@@ -1264,6 +1495,35 @@
         </w:rPr>
         <w:t xml:space="preserve">không tiết lộ tên. </w:t>
       </w:r>
+      <w:r>
+        <w:rPr>
+          <w:rFonts w:ascii="Times New Roman" w:hAnsi="Times New Roman" w:cs="Times New Roman"/>
+          <w:sz w:val="26"/>
+          <w:szCs w:val="26"/>
+          <w:lang w:val="vi-VN"/>
+        </w:rPr>
+        <w:t xml:space="preserve">Sau khi tạo đơn hàng thành công sẽ tự động </w:t>
+      </w:r>
+      <w:r>
+        <w:rPr>
+          <w:rFonts w:ascii="Times New Roman" w:hAnsi="Times New Roman" w:cs="Times New Roman"/>
+          <w:color w:val="FF0000"/>
+          <w:sz w:val="26"/>
+          <w:szCs w:val="26"/>
+          <w:lang w:val="vi-VN"/>
+        </w:rPr>
+        <w:t>in hóa đơn</w:t>
+      </w:r>
+      <w:r>
+        <w:rPr>
+          <w:rFonts w:ascii="Times New Roman" w:hAnsi="Times New Roman" w:cs="Times New Roman"/>
+          <w:color w:val="FF0000"/>
+          <w:sz w:val="26"/>
+          <w:szCs w:val="26"/>
+          <w:lang w:val="vi-VN"/>
+        </w:rPr>
+        <w:t>.</w:t>
+      </w:r>
     </w:p>
     <w:p>
       <w:pPr>
@@ -1287,7 +1547,131 @@
           <w:szCs w:val="26"/>
           <w:lang w:val="vi-VN"/>
         </w:rPr>
-        <w:t>Nếu người thực hiện lập đơn hàng là chủ cửa hàng thì tại thông tin nhân viên thực hiện lập đơn hàng sẽ hiển thị “Mã nhân viên: NV00 ” và tên nhân viên thực hiện sẽ bị bỏ trống</w:t>
+        <w:t xml:space="preserve">Đối với chủ cửa hàng, sẽ </w:t>
+      </w:r>
+      <w:r>
+        <w:rPr>
+          <w:rFonts w:ascii="Times New Roman" w:hAnsi="Times New Roman" w:cs="Times New Roman"/>
+          <w:color w:val="FF0000"/>
+          <w:sz w:val="26"/>
+          <w:szCs w:val="26"/>
+          <w:lang w:val="vi-VN"/>
+        </w:rPr>
+        <w:t xml:space="preserve">hiển thị </w:t>
+      </w:r>
+      <w:r>
+        <w:rPr>
+          <w:rFonts w:ascii="Times New Roman" w:hAnsi="Times New Roman" w:cs="Times New Roman"/>
+          <w:sz w:val="26"/>
+          <w:szCs w:val="26"/>
+          <w:lang w:val="vi-VN"/>
+        </w:rPr>
+        <w:t>toàn bộ</w:t>
+      </w:r>
+      <w:r>
+        <w:rPr>
+          <w:rFonts w:ascii="Times New Roman" w:hAnsi="Times New Roman" w:cs="Times New Roman"/>
+          <w:color w:val="FF0000"/>
+          <w:sz w:val="26"/>
+          <w:szCs w:val="26"/>
+          <w:lang w:val="vi-VN"/>
+        </w:rPr>
+        <w:t xml:space="preserve"> các đơn hàng nhập và bán bao gồm cả các chi tiết đơn hàng</w:t>
+      </w:r>
+      <w:r>
+        <w:rPr>
+          <w:rFonts w:ascii="Times New Roman" w:hAnsi="Times New Roman" w:cs="Times New Roman"/>
+          <w:sz w:val="26"/>
+          <w:szCs w:val="26"/>
+          <w:lang w:val="vi-VN"/>
+        </w:rPr>
+        <w:t>. Tuy nhiên với nhân viên thì chỉ có thể xem các đơn hàng do nhân viên đó thực hiện.</w:t>
+      </w:r>
+      <w:r>
+        <w:rPr>
+          <w:rFonts w:ascii="Times New Roman" w:hAnsi="Times New Roman" w:cs="Times New Roman"/>
+          <w:sz w:val="26"/>
+          <w:szCs w:val="26"/>
+          <w:lang w:val="vi-VN"/>
+        </w:rPr>
+        <w:t xml:space="preserve"> Nhân viên nào đăng nhập thì chỉ có thể </w:t>
+      </w:r>
+      <w:r>
+        <w:rPr>
+          <w:rFonts w:ascii="Times New Roman" w:hAnsi="Times New Roman" w:cs="Times New Roman"/>
+          <w:color w:val="FF0000"/>
+          <w:sz w:val="26"/>
+          <w:szCs w:val="26"/>
+          <w:lang w:val="vi-VN"/>
+        </w:rPr>
+        <w:t>tìm kiếm</w:t>
+      </w:r>
+      <w:r>
+        <w:rPr>
+          <w:rFonts w:ascii="Times New Roman" w:hAnsi="Times New Roman" w:cs="Times New Roman"/>
+          <w:color w:val="FF0000"/>
+          <w:sz w:val="26"/>
+          <w:szCs w:val="26"/>
+          <w:lang w:val="vi-VN"/>
+        </w:rPr>
+        <w:t xml:space="preserve"> đơn hàng nhập/bán theo ngày, tháng, năm</w:t>
+      </w:r>
+      <w:r>
+        <w:rPr>
+          <w:rFonts w:ascii="Times New Roman" w:hAnsi="Times New Roman" w:cs="Times New Roman"/>
+          <w:sz w:val="26"/>
+          <w:szCs w:val="26"/>
+          <w:lang w:val="vi-VN"/>
+        </w:rPr>
+        <w:t xml:space="preserve"> và </w:t>
+      </w:r>
+      <w:r>
+        <w:rPr>
+          <w:rFonts w:ascii="Times New Roman" w:hAnsi="Times New Roman" w:cs="Times New Roman"/>
+          <w:color w:val="FF0000"/>
+          <w:sz w:val="26"/>
+          <w:szCs w:val="26"/>
+          <w:lang w:val="vi-VN"/>
+        </w:rPr>
+        <w:t>in hóa đơn</w:t>
+      </w:r>
+      <w:r>
+        <w:rPr>
+          <w:rFonts w:ascii="Times New Roman" w:hAnsi="Times New Roman" w:cs="Times New Roman"/>
+          <w:color w:val="FF0000"/>
+          <w:sz w:val="26"/>
+          <w:szCs w:val="26"/>
+          <w:lang w:val="vi-VN"/>
+        </w:rPr>
+        <w:t xml:space="preserve"> bán</w:t>
+      </w:r>
+      <w:r>
+        <w:rPr>
+          <w:rFonts w:ascii="Times New Roman" w:hAnsi="Times New Roman" w:cs="Times New Roman"/>
+          <w:color w:val="FF0000"/>
+          <w:sz w:val="26"/>
+          <w:szCs w:val="26"/>
+          <w:lang w:val="vi-VN"/>
+        </w:rPr>
+        <w:t xml:space="preserve"> </w:t>
+      </w:r>
+      <w:r>
+        <w:rPr>
+          <w:rFonts w:ascii="Times New Roman" w:hAnsi="Times New Roman" w:cs="Times New Roman"/>
+          <w:sz w:val="26"/>
+          <w:szCs w:val="26"/>
+          <w:lang w:val="vi-VN"/>
+        </w:rPr>
+        <w:t xml:space="preserve">do nhân viên đó thực </w:t>
+      </w:r>
+      <w:r>
+        <w:rPr>
+          <w:rFonts w:ascii="Times New Roman" w:hAnsi="Times New Roman" w:cs="Times New Roman"/>
+          <w:sz w:val="26"/>
+          <w:szCs w:val="26"/>
+          <w:lang w:val="vi-VN"/>
+        </w:rPr>
+        <w:t>hiện</w:t>
       </w:r>
     </w:p>
     <w:p>
@@ -1312,26 +1696,7 @@
           <w:szCs w:val="26"/>
           <w:lang w:val="vi-VN"/>
         </w:rPr>
-        <w:t xml:space="preserve">Các đơn hàng nhập và bán có thể được </w:t>
-      </w:r>
-      <w:r>
-        <w:rPr>
-          <w:rFonts w:ascii="Times New Roman" w:hAnsi="Times New Roman" w:cs="Times New Roman"/>
-          <w:color w:val="FF0000"/>
-          <w:sz w:val="26"/>
-          <w:szCs w:val="26"/>
-          <w:lang w:val="vi-VN"/>
-        </w:rPr>
-        <w:t xml:space="preserve">tìm kiếm </w:t>
-      </w:r>
-      <w:r>
-        <w:rPr>
-          <w:rFonts w:ascii="Times New Roman" w:hAnsi="Times New Roman" w:cs="Times New Roman"/>
-          <w:sz w:val="26"/>
-          <w:szCs w:val="26"/>
-          <w:lang w:val="vi-VN"/>
-        </w:rPr>
-        <w:t>theo ngày thực hiện mua/bán.</w:t>
+        <w:t>Nếu người thực hiện lập đơn hàng là chủ cửa hàng thì tại thông tin nhân viên thực hiện lập đơn hàng sẽ hiển thị “Mã nhân viên: NV00 ” và tên nhân viên thực hiện sẽ bị bỏ trống</w:t>
       </w:r>
     </w:p>
     <w:p>
@@ -1374,7 +1739,45 @@
           <w:szCs w:val="26"/>
           <w:lang w:val="vi-VN"/>
         </w:rPr>
-        <w:t xml:space="preserve"> nhập và bán.</w:t>
+        <w:t xml:space="preserve"> </w:t>
+      </w:r>
+      <w:r>
+        <w:rPr>
+          <w:rFonts w:ascii="Times New Roman" w:hAnsi="Times New Roman" w:cs="Times New Roman"/>
+          <w:sz w:val="26"/>
+          <w:szCs w:val="26"/>
+          <w:lang w:val="vi-VN"/>
+        </w:rPr>
+        <w:t>nhập/</w:t>
+      </w:r>
+      <w:r>
+        <w:rPr>
+          <w:rFonts w:ascii="Times New Roman" w:hAnsi="Times New Roman" w:cs="Times New Roman"/>
+          <w:sz w:val="26"/>
+          <w:szCs w:val="26"/>
+          <w:lang w:val="vi-VN"/>
+        </w:rPr>
+        <w:t>bán</w:t>
+      </w:r>
+      <w:r>
+        <w:rPr>
+          <w:rFonts w:ascii="Times New Roman" w:hAnsi="Times New Roman" w:cs="Times New Roman"/>
+          <w:sz w:val="26"/>
+          <w:szCs w:val="26"/>
+          <w:lang w:val="vi-VN"/>
+        </w:rPr>
+        <w:t xml:space="preserve"> và thực hiện tìm kiếm các đơn hàng nhập/bán và xuất hóa đơn bán của tất cả các nhân viên</w:t>
+      </w:r>
+      <w:bookmarkStart w:id="0" w:name="_GoBack"/>
+      <w:bookmarkEnd w:id="0"/>
+      <w:r>
+        <w:rPr>
+          <w:rFonts w:ascii="Times New Roman" w:hAnsi="Times New Roman" w:cs="Times New Roman"/>
+          <w:sz w:val="26"/>
+          <w:szCs w:val="26"/>
+          <w:lang w:val="vi-VN"/>
+        </w:rPr>
+        <w:t>.</w:t>
       </w:r>
     </w:p>
     <w:p>
@@ -1418,19 +1821,190 @@
           <w:szCs w:val="26"/>
           <w:lang w:val="vi-VN"/>
         </w:rPr>
-        <w:t xml:space="preserve"> trong cửa hàng sẽ được cập nhật theo ngày, theo tháng và theo năm. Thống kê các mặt hàng bán chạy, các danh mục được bán nhiều nhất, tổng tiền nhập và tiền bán (có kèm biểu đồ)</w:t>
-      </w:r>
-      <w:r>
-        <w:rPr>
-          <w:rFonts w:ascii="Times New Roman" w:hAnsi="Times New Roman" w:cs="Times New Roman"/>
-          <w:sz w:val="26"/>
-          <w:szCs w:val="26"/>
-          <w:lang w:val="vi-VN"/>
-        </w:rPr>
-        <w:t>, hiển thị danh sách các hóa đơn của từng nhân viên</w:t>
-      </w:r>
-      <w:bookmarkStart w:id="0" w:name="_GoBack"/>
-      <w:bookmarkEnd w:id="0"/>
+        <w:t xml:space="preserve"> trong cửa hàng sẽ </w:t>
+      </w:r>
+      <w:r>
+        <w:rPr>
+          <w:rFonts w:ascii="Times New Roman" w:hAnsi="Times New Roman" w:cs="Times New Roman"/>
+          <w:sz w:val="26"/>
+          <w:szCs w:val="26"/>
+          <w:lang w:val="vi-VN"/>
+        </w:rPr>
+        <w:t xml:space="preserve">thống kê </w:t>
+      </w:r>
+      <w:r>
+        <w:rPr>
+          <w:rFonts w:ascii="Times New Roman" w:hAnsi="Times New Roman" w:cs="Times New Roman"/>
+          <w:sz w:val="26"/>
+          <w:szCs w:val="26"/>
+          <w:lang w:val="vi-VN"/>
+        </w:rPr>
+        <w:t xml:space="preserve">theo ngày, theo tháng và theo năm. </w:t>
+      </w:r>
+      <w:r>
+        <w:rPr>
+          <w:rFonts w:ascii="Times New Roman" w:hAnsi="Times New Roman" w:cs="Times New Roman"/>
+          <w:color w:val="FF0000"/>
+          <w:sz w:val="26"/>
+          <w:szCs w:val="26"/>
+          <w:lang w:val="vi-VN"/>
+        </w:rPr>
+        <w:t>Thống kê các mặt hàng bán chạy</w:t>
+      </w:r>
+      <w:r>
+        <w:rPr>
+          <w:rFonts w:ascii="Times New Roman" w:hAnsi="Times New Roman" w:cs="Times New Roman"/>
+          <w:sz w:val="26"/>
+          <w:szCs w:val="26"/>
+          <w:lang w:val="vi-VN"/>
+        </w:rPr>
+        <w:t>,</w:t>
+      </w:r>
+      <w:r>
+        <w:rPr>
+          <w:rFonts w:ascii="Times New Roman" w:hAnsi="Times New Roman" w:cs="Times New Roman"/>
+          <w:sz w:val="26"/>
+          <w:szCs w:val="26"/>
+          <w:lang w:val="vi-VN"/>
+        </w:rPr>
+        <w:t xml:space="preserve"> </w:t>
+      </w:r>
+      <w:r>
+        <w:rPr>
+          <w:rFonts w:ascii="Times New Roman" w:hAnsi="Times New Roman" w:cs="Times New Roman"/>
+          <w:color w:val="FF0000"/>
+          <w:sz w:val="26"/>
+          <w:szCs w:val="26"/>
+          <w:lang w:val="vi-VN"/>
+        </w:rPr>
+        <w:t>thống kê</w:t>
+      </w:r>
+      <w:r>
+        <w:rPr>
+          <w:rFonts w:ascii="Times New Roman" w:hAnsi="Times New Roman" w:cs="Times New Roman"/>
+          <w:color w:val="FF0000"/>
+          <w:sz w:val="26"/>
+          <w:szCs w:val="26"/>
+          <w:lang w:val="vi-VN"/>
+        </w:rPr>
+        <w:t xml:space="preserve"> các danh mục được bán nhiều nhất</w:t>
+      </w:r>
+      <w:r>
+        <w:rPr>
+          <w:rFonts w:ascii="Times New Roman" w:hAnsi="Times New Roman" w:cs="Times New Roman"/>
+          <w:sz w:val="26"/>
+          <w:szCs w:val="26"/>
+          <w:lang w:val="vi-VN"/>
+        </w:rPr>
+        <w:t xml:space="preserve">, </w:t>
+      </w:r>
+      <w:r>
+        <w:rPr>
+          <w:rFonts w:ascii="Times New Roman" w:hAnsi="Times New Roman" w:cs="Times New Roman"/>
+          <w:color w:val="FF0000"/>
+          <w:sz w:val="26"/>
+          <w:szCs w:val="26"/>
+          <w:lang w:val="vi-VN"/>
+        </w:rPr>
+        <w:t xml:space="preserve">thống kê </w:t>
+      </w:r>
+      <w:r>
+        <w:rPr>
+          <w:rFonts w:ascii="Times New Roman" w:hAnsi="Times New Roman" w:cs="Times New Roman"/>
+          <w:color w:val="FF0000"/>
+          <w:sz w:val="26"/>
+          <w:szCs w:val="26"/>
+          <w:lang w:val="vi-VN"/>
+        </w:rPr>
+        <w:t xml:space="preserve">tổng tiền nhập và tiền </w:t>
+      </w:r>
+      <w:r>
+        <w:rPr>
+          <w:rFonts w:ascii="Times New Roman" w:hAnsi="Times New Roman" w:cs="Times New Roman"/>
+          <w:color w:val="FF0000"/>
+          <w:sz w:val="26"/>
+          <w:szCs w:val="26"/>
+          <w:lang w:val="vi-VN"/>
+        </w:rPr>
+        <w:t>bán</w:t>
+      </w:r>
+      <w:r>
+        <w:rPr>
+          <w:rFonts w:ascii="Times New Roman" w:hAnsi="Times New Roman" w:cs="Times New Roman"/>
+          <w:sz w:val="26"/>
+          <w:szCs w:val="26"/>
+          <w:lang w:val="vi-VN"/>
+        </w:rPr>
+        <w:t xml:space="preserve">, </w:t>
+      </w:r>
+      <w:r>
+        <w:rPr>
+          <w:rFonts w:ascii="Times New Roman" w:hAnsi="Times New Roman" w:cs="Times New Roman"/>
+          <w:color w:val="FF0000"/>
+          <w:sz w:val="26"/>
+          <w:szCs w:val="26"/>
+          <w:lang w:val="vi-VN"/>
+        </w:rPr>
+        <w:t>hiển thị biểu đồ cho thống kê doanh thu</w:t>
+      </w:r>
+      <w:r>
+        <w:rPr>
+          <w:rFonts w:ascii="Times New Roman" w:hAnsi="Times New Roman" w:cs="Times New Roman"/>
+          <w:color w:val="FF0000"/>
+          <w:sz w:val="26"/>
+          <w:szCs w:val="26"/>
+          <w:lang w:val="vi-VN"/>
+        </w:rPr>
+        <w:t xml:space="preserve"> </w:t>
+      </w:r>
+      <w:r>
+        <w:rPr>
+          <w:rFonts w:ascii="Times New Roman" w:hAnsi="Times New Roman" w:cs="Times New Roman"/>
+          <w:sz w:val="26"/>
+          <w:szCs w:val="26"/>
+          <w:lang w:val="vi-VN"/>
+        </w:rPr>
+        <w:t>,</w:t>
+      </w:r>
+      <w:r>
+        <w:rPr>
+          <w:rFonts w:ascii="Times New Roman" w:hAnsi="Times New Roman" w:cs="Times New Roman"/>
+          <w:sz w:val="26"/>
+          <w:szCs w:val="26"/>
+          <w:lang w:val="vi-VN"/>
+        </w:rPr>
+        <w:t xml:space="preserve"> </w:t>
+      </w:r>
+      <w:r>
+        <w:rPr>
+          <w:rFonts w:ascii="Times New Roman" w:hAnsi="Times New Roman" w:cs="Times New Roman"/>
+          <w:color w:val="FF0000"/>
+          <w:sz w:val="26"/>
+          <w:szCs w:val="26"/>
+          <w:lang w:val="vi-VN"/>
+        </w:rPr>
+        <w:t xml:space="preserve">hiển thị danh sách các hóa đơn </w:t>
+      </w:r>
+      <w:r>
+        <w:rPr>
+          <w:rFonts w:ascii="Times New Roman" w:hAnsi="Times New Roman" w:cs="Times New Roman"/>
+          <w:color w:val="FF0000"/>
+          <w:sz w:val="26"/>
+          <w:szCs w:val="26"/>
+          <w:lang w:val="vi-VN"/>
+        </w:rPr>
+        <w:t>theo</w:t>
+      </w:r>
+      <w:r>
+        <w:rPr>
+          <w:rFonts w:ascii="Times New Roman" w:hAnsi="Times New Roman" w:cs="Times New Roman"/>
+          <w:color w:val="FF0000"/>
+          <w:sz w:val="26"/>
+          <w:szCs w:val="26"/>
+          <w:lang w:val="vi-VN"/>
+        </w:rPr>
+        <w:t xml:space="preserve"> từng nhân viên</w:t>
+      </w:r>
       <w:r>
         <w:rPr>
           <w:rFonts w:ascii="Times New Roman" w:hAnsi="Times New Roman" w:cs="Times New Roman"/>
@@ -1573,7 +2147,26 @@
           <w:szCs w:val="26"/>
           <w:highlight w:val="yellow"/>
         </w:rPr>
-        <w:t>Hiền: Sản phẩm, hoá đơn bán, chi tiết hoá đơn bán</w:t>
+        <w:t xml:space="preserve">Hiền: Sản phẩm, hoá đơn bán, chi tiết hoá đơn </w:t>
+      </w:r>
+      <w:r>
+        <w:rPr>
+          <w:rFonts w:ascii="Times New Roman" w:hAnsi="Times New Roman" w:cs="Times New Roman"/>
+          <w:sz w:val="26"/>
+          <w:szCs w:val="26"/>
+          <w:highlight w:val="yellow"/>
+        </w:rPr>
+        <w:t>bán</w:t>
+      </w:r>
+      <w:r>
+        <w:rPr>
+          <w:rFonts w:ascii="Times New Roman" w:hAnsi="Times New Roman" w:cs="Times New Roman"/>
+          <w:sz w:val="26"/>
+          <w:szCs w:val="26"/>
+          <w:highlight w:val="yellow"/>
+          <w:lang w:val="vi-VN"/>
+        </w:rPr>
+        <w:t>, thống kê</w:t>
       </w:r>
     </w:p>
     <w:p>

</xml_diff>

<commit_message>
thêm cột tiền thừa cho bán
</commit_message>
<xml_diff>
--- a/requirement.docx
+++ b/requirement.docx
@@ -1075,7 +1075,27 @@
           <w:szCs w:val="26"/>
           <w:lang w:val="vi-VN"/>
         </w:rPr>
-        <w:t xml:space="preserve">chỉnh sửa mô </w:t>
+        <w:t>chỉnh sửa</w:t>
+      </w:r>
+      <w:r>
+        <w:rPr>
+          <w:rFonts w:ascii="Times New Roman" w:hAnsi="Times New Roman" w:cs="Times New Roman"/>
+          <w:color w:val="FF0000"/>
+          <w:sz w:val="26"/>
+          <w:szCs w:val="26"/>
+          <w:lang w:val="vi-VN"/>
+        </w:rPr>
+        <w:t xml:space="preserve"> giá cả,</w:t>
+      </w:r>
+      <w:r>
+        <w:rPr>
+          <w:rFonts w:ascii="Times New Roman" w:hAnsi="Times New Roman" w:cs="Times New Roman"/>
+          <w:color w:val="FF0000"/>
+          <w:sz w:val="26"/>
+          <w:szCs w:val="26"/>
+          <w:lang w:val="vi-VN"/>
+        </w:rPr>
+        <w:t xml:space="preserve"> mô </w:t>
       </w:r>
       <w:r>
         <w:rPr>
@@ -1123,6 +1143,15 @@
           <w:lang w:val="vi-VN"/>
         </w:rPr>
         <w:t>đang tồn tại trong hệ thống.</w:t>
+      </w:r>
+      <w:r>
+        <w:rPr>
+          <w:rFonts w:ascii="Times New Roman" w:hAnsi="Times New Roman" w:cs="Times New Roman"/>
+          <w:sz w:val="26"/>
+          <w:szCs w:val="26"/>
+          <w:lang w:val="vi-VN"/>
+        </w:rPr>
+        <w:t xml:space="preserve"> Giá của mặt hàng chỉ có thể được điều chỉnh bởi quản lý</w:t>
       </w:r>
     </w:p>
     <w:p>
@@ -1428,7 +1457,27 @@
           <w:szCs w:val="26"/>
           <w:lang w:val="vi-VN"/>
         </w:rPr>
-        <w:t xml:space="preserve">ngày bán) thì </w:t>
+        <w:t xml:space="preserve">ngày </w:t>
+      </w:r>
+      <w:r>
+        <w:rPr>
+          <w:rFonts w:ascii="Times New Roman" w:hAnsi="Times New Roman" w:cs="Times New Roman"/>
+          <w:sz w:val="26"/>
+          <w:szCs w:val="26"/>
+          <w:lang w:val="vi-VN"/>
+        </w:rPr>
+        <w:t>bán, tiền thừa</w:t>
+      </w:r>
+      <w:bookmarkStart w:id="0" w:name="_GoBack"/>
+      <w:bookmarkEnd w:id="0"/>
+      <w:r>
+        <w:rPr>
+          <w:rFonts w:ascii="Times New Roman" w:hAnsi="Times New Roman" w:cs="Times New Roman"/>
+          <w:sz w:val="26"/>
+          <w:szCs w:val="26"/>
+          <w:lang w:val="vi-VN"/>
+        </w:rPr>
+        <w:t xml:space="preserve">) thì </w:t>
       </w:r>
       <w:r>
         <w:rPr>
@@ -1523,6 +1572,25 @@
           <w:lang w:val="vi-VN"/>
         </w:rPr>
         <w:t>.</w:t>
+      </w:r>
+      <w:r>
+        <w:rPr>
+          <w:rFonts w:ascii="Times New Roman" w:hAnsi="Times New Roman" w:cs="Times New Roman"/>
+          <w:color w:val="FF0000"/>
+          <w:sz w:val="26"/>
+          <w:szCs w:val="26"/>
+          <w:lang w:val="vi-VN"/>
+        </w:rPr>
+        <w:t xml:space="preserve"> </w:t>
+      </w:r>
+      <w:r>
+        <w:rPr>
+          <w:rFonts w:ascii="Times New Roman" w:hAnsi="Times New Roman" w:cs="Times New Roman"/>
+          <w:sz w:val="26"/>
+          <w:szCs w:val="26"/>
+          <w:lang w:val="vi-VN"/>
+        </w:rPr>
+        <w:t>Chỉ có thể in hóa đơn khi khách hàng đã trả tiền và số tiền thừa sẽ được lưu lại và in trong hóa đơn.</w:t>
       </w:r>
     </w:p>
     <w:p>
@@ -1768,8 +1836,6 @@
         </w:rPr>
         <w:t xml:space="preserve"> và thực hiện tìm kiếm các đơn hàng nhập/bán và xuất hóa đơn bán của tất cả các nhân viên</w:t>
       </w:r>
-      <w:bookmarkStart w:id="0" w:name="_GoBack"/>
-      <w:bookmarkEnd w:id="0"/>
       <w:r>
         <w:rPr>
           <w:rFonts w:ascii="Times New Roman" w:hAnsi="Times New Roman" w:cs="Times New Roman"/>

</xml_diff>